<commit_message>
Added Tim's query and updated Auto ULM
</commit_message>
<xml_diff>
--- a/Completed Projects/Auto ULM Integration/ULM_Auto_Documentation.docx
+++ b/Completed Projects/Auto ULM Integration/ULM_Auto_Documentation.docx
@@ -831,10 +831,10 @@
           <w:noProof/>
         </w:rPr>
         <w:drawing>
-          <wp:inline distT="0" distB="0" distL="0" distR="0" wp14:anchorId="5CD729C7" wp14:editId="14E7B03B">
-            <wp:extent cx="5943600" cy="4614545"/>
+          <wp:inline distT="0" distB="0" distL="0" distR="0" wp14:anchorId="47208877" wp14:editId="584E44E1">
+            <wp:extent cx="5943600" cy="4441825"/>
             <wp:effectExtent l="0" t="0" r="0" b="0"/>
-            <wp:docPr id="266160700" name="Picture 1"/>
+            <wp:docPr id="529461330" name="Picture 1"/>
             <wp:cNvGraphicFramePr>
               <a:graphicFrameLocks xmlns:a="http://schemas.openxmlformats.org/drawingml/2006/main" noChangeAspect="1"/>
             </wp:cNvGraphicFramePr>
@@ -842,7 +842,7 @@
               <a:graphicData uri="http://schemas.openxmlformats.org/drawingml/2006/picture">
                 <pic:pic xmlns:pic="http://schemas.openxmlformats.org/drawingml/2006/picture">
                   <pic:nvPicPr>
-                    <pic:cNvPr id="266160700" name=""/>
+                    <pic:cNvPr id="529461330" name=""/>
                     <pic:cNvPicPr/>
                   </pic:nvPicPr>
                   <pic:blipFill>
@@ -854,7 +854,7 @@
                   <pic:spPr>
                     <a:xfrm>
                       <a:off x="0" y="0"/>
-                      <a:ext cx="5943600" cy="4614545"/>
+                      <a:ext cx="5943600" cy="4441825"/>
                     </a:xfrm>
                     <a:prstGeom prst="rect">
                       <a:avLst/>
@@ -868,6 +868,13 @@
       </w:r>
     </w:p>
     <w:p>
+      <w:pPr>
+        <w:rPr>
+          <w:u w:val="single"/>
+        </w:rPr>
+      </w:pPr>
+    </w:p>
+    <w:p>
       <w:r>
         <w:lastRenderedPageBreak/>
         <w:t>Exp</w:t>
@@ -879,7 +886,13 @@
         <w:t xml:space="preserve">query calculates the earned exposure of a row </w:t>
       </w:r>
       <w:r>
-        <w:t xml:space="preserve">in Auto Operational Loss as a percentage and multiplies it by the ULM amounts based on the mapping shown above. The two tables involved are the ULM Auto view and our Auto Operational Loss dataset. </w:t>
+        <w:t xml:space="preserve">in Auto Operational Loss as a percentage and multiplies it by the ULM amounts based on the mapping shown above. </w:t>
+      </w:r>
+      <w:r>
+        <w:t xml:space="preserve">We also multiply each pure premium value by its coverage’s exposure because the scores in ULM are 12-month predictions. </w:t>
+      </w:r>
+      <w:r>
+        <w:t xml:space="preserve">The two tables involved are the ULM Auto view and our Auto Operational Loss dataset. </w:t>
       </w:r>
       <w:r>
         <w:t>For reference, the earned exposure column in our dataset is the DERIV_ADJ_EP_EXPSR_MO</w:t>
@@ -914,10 +927,10 @@
           <w:noProof/>
         </w:rPr>
         <w:drawing>
-          <wp:inline distT="0" distB="0" distL="0" distR="0" wp14:anchorId="59E085CC" wp14:editId="4D4BB51C">
-            <wp:extent cx="5943600" cy="3097530"/>
-            <wp:effectExtent l="0" t="0" r="0" b="7620"/>
-            <wp:docPr id="799820649" name="Picture 1"/>
+          <wp:inline distT="0" distB="0" distL="0" distR="0" wp14:anchorId="35C1F0ED" wp14:editId="44E4B33E">
+            <wp:extent cx="5943600" cy="3117850"/>
+            <wp:effectExtent l="0" t="0" r="0" b="6350"/>
+            <wp:docPr id="939286044" name="Picture 1"/>
             <wp:cNvGraphicFramePr>
               <a:graphicFrameLocks xmlns:a="http://schemas.openxmlformats.org/drawingml/2006/main" noChangeAspect="1"/>
             </wp:cNvGraphicFramePr>
@@ -925,7 +938,7 @@
               <a:graphicData uri="http://schemas.openxmlformats.org/drawingml/2006/picture">
                 <pic:pic xmlns:pic="http://schemas.openxmlformats.org/drawingml/2006/picture">
                   <pic:nvPicPr>
-                    <pic:cNvPr id="799820649" name=""/>
+                    <pic:cNvPr id="939286044" name=""/>
                     <pic:cNvPicPr/>
                   </pic:nvPicPr>
                   <pic:blipFill>
@@ -937,7 +950,7 @@
                   <pic:spPr>
                     <a:xfrm>
                       <a:off x="0" y="0"/>
-                      <a:ext cx="5943600" cy="3097530"/>
+                      <a:ext cx="5943600" cy="3117850"/>
                     </a:xfrm>
                     <a:prstGeom prst="rect">
                       <a:avLst/>
@@ -979,7 +992,6 @@
         <w:t xml:space="preserve"> and we are joining it to a varchar column in operational loss.</w:t>
       </w:r>
     </w:p>
-    <w:p/>
     <w:p/>
     <w:p/>
     <w:p/>
@@ -1096,6 +1108,13 @@
         </w:tc>
       </w:tr>
     </w:tbl>
+    <w:p>
+      <w:pPr>
+        <w:rPr>
+          <w:u w:val="single"/>
+        </w:rPr>
+      </w:pPr>
+    </w:p>
     <w:p>
       <w:pPr>
         <w:rPr>
@@ -2509,6 +2528,18 @@
       </w:tblBorders>
     </w:tblPr>
   </w:style>
+  <w:style w:type="character" w:styleId="FollowedHyperlink">
+    <w:name w:val="FollowedHyperlink"/>
+    <w:basedOn w:val="DefaultParagraphFont"/>
+    <w:uiPriority w:val="99"/>
+    <w:semiHidden/>
+    <w:unhideWhenUsed/>
+    <w:rsid w:val="004078F9"/>
+    <w:rPr>
+      <w:color w:val="954F72" w:themeColor="followedHyperlink"/>
+      <w:u w:val="single"/>
+    </w:rPr>
+  </w:style>
 </w:styles>
 </file>
 

</xml_diff>